<commit_message>
Add Angell Scholar, update players to 43k
</commit_message>
<xml_diff>
--- a/Simon_Yang_Resume.docx
+++ b/Simon_Yang_Resume.docx
@@ -2263,8 +2263,8 @@
         <w:rPr>
           <w:rFonts w:ascii="Raleway" w:eastAsia="Raleway" w:hAnsi="Raleway" w:cs="Raleway"/>
           <w:color w:val="7F7F7F"/>
-          <w:sz w:val="6"/>
-          <w:szCs w:val="6"/>
+          <w:sz w:val="8"/>
+          <w:szCs w:val="8"/>
           <w:u w:color="7F7F7F"/>
         </w:rPr>
       </w:pPr>
@@ -2734,7 +2734,15 @@
           <w:sz w:val="22"/>
           <w:szCs w:val="22"/>
         </w:rPr>
-        <w:t xml:space="preserve">University Honors, </w:t>
+        <w:t>James B. Angell Scholar</w:t>
+      </w:r>
+      <w:r>
+        <w:rPr>
+          <w:rFonts w:ascii="Raleway" w:hAnsi="Raleway"/>
+          <w:sz w:val="22"/>
+          <w:szCs w:val="22"/>
+        </w:rPr>
+        <w:t xml:space="preserve">, </w:t>
       </w:r>
       <w:r>
         <w:rPr>
@@ -2750,8 +2758,8 @@
         <w:spacing w:line="276" w:lineRule="auto"/>
         <w:rPr>
           <w:rFonts w:ascii="Raleway" w:eastAsia="Raleway" w:hAnsi="Raleway" w:cs="Raleway"/>
-          <w:sz w:val="6"/>
-          <w:szCs w:val="6"/>
+          <w:sz w:val="8"/>
+          <w:szCs w:val="8"/>
         </w:rPr>
       </w:pPr>
     </w:p>
@@ -3110,6 +3118,7 @@
           <w:rFonts w:ascii="Raleway" w:eastAsia="Raleway" w:hAnsi="Raleway" w:cs="Raleway"/>
           <w:sz w:val="6"/>
           <w:szCs w:val="6"/>
+          <w:vertAlign w:val="superscript"/>
         </w:rPr>
       </w:pPr>
     </w:p>
@@ -3346,6 +3355,7 @@
         </w:rPr>
         <w:tab/>
       </w:r>
+      <w:proofErr w:type="gramStart"/>
       <w:r>
         <w:rPr>
           <w:rFonts w:ascii="Raleway" w:eastAsia="Raleway" w:hAnsi="Raleway" w:cs="Raleway"/>
@@ -3374,7 +3384,18 @@
           <w:szCs w:val="22"/>
           <w:u w:color="7F7F7F"/>
         </w:rPr>
-        <w:t>Chicago, IL</w:t>
+        <w:t>Chicago</w:t>
+      </w:r>
+      <w:proofErr w:type="gramEnd"/>
+      <w:r>
+        <w:rPr>
+          <w:rFonts w:ascii="Raleway" w:hAnsi="Raleway"/>
+          <w:color w:val="7F7F7F"/>
+          <w:sz w:val="22"/>
+          <w:szCs w:val="22"/>
+          <w:u w:color="7F7F7F"/>
+        </w:rPr>
+        <w:t>, IL</w:t>
       </w:r>
     </w:p>
     <w:p>
@@ -4869,7 +4890,17 @@
           <w:sz w:val="22"/>
           <w:szCs w:val="22"/>
         </w:rPr>
-        <w:t>41</w:t>
+        <w:t>4</w:t>
+      </w:r>
+      <w:r>
+        <w:rPr>
+          <w:rFonts w:ascii="Raleway" w:hAnsi="Raleway"/>
+          <w:b/>
+          <w:bCs/>
+          <w:sz w:val="22"/>
+          <w:szCs w:val="22"/>
+        </w:rPr>
+        <w:t>3</w:t>
       </w:r>
       <w:r>
         <w:rPr>
@@ -5137,31 +5168,39 @@
           <w:sz w:val="22"/>
           <w:szCs w:val="22"/>
         </w:rPr>
-        <w:t>VP Recruiting, Quant Project Lead</w:t>
-      </w:r>
-      <w:r>
-        <w:rPr>
-          <w:rFonts w:ascii="Raleway" w:hAnsi="Raleway"/>
-          <w:sz w:val="22"/>
-          <w:szCs w:val="22"/>
-        </w:rPr>
-        <w:tab/>
-      </w:r>
-      <w:r>
-        <w:rPr>
-          <w:rFonts w:ascii="Raleway" w:hAnsi="Raleway"/>
-          <w:sz w:val="22"/>
-          <w:szCs w:val="22"/>
-        </w:rPr>
-        <w:tab/>
-      </w:r>
-      <w:r>
-        <w:rPr>
-          <w:rFonts w:ascii="Raleway" w:hAnsi="Raleway"/>
-          <w:sz w:val="22"/>
-          <w:szCs w:val="22"/>
-        </w:rPr>
-        <w:tab/>
+        <w:t>V</w:t>
+      </w:r>
+      <w:r>
+        <w:rPr>
+          <w:rFonts w:ascii="Raleway" w:hAnsi="Raleway"/>
+          <w:sz w:val="22"/>
+          <w:szCs w:val="22"/>
+        </w:rPr>
+        <w:t xml:space="preserve">ice </w:t>
+      </w:r>
+      <w:r>
+        <w:rPr>
+          <w:rFonts w:ascii="Raleway" w:hAnsi="Raleway"/>
+          <w:sz w:val="22"/>
+          <w:szCs w:val="22"/>
+        </w:rPr>
+        <w:t>P</w:t>
+      </w:r>
+      <w:r>
+        <w:rPr>
+          <w:rFonts w:ascii="Raleway" w:hAnsi="Raleway"/>
+          <w:sz w:val="22"/>
+          <w:szCs w:val="22"/>
+        </w:rPr>
+        <w:t>resident of</w:t>
+      </w:r>
+      <w:r>
+        <w:rPr>
+          <w:rFonts w:ascii="Raleway" w:hAnsi="Raleway"/>
+          <w:sz w:val="22"/>
+          <w:szCs w:val="22"/>
+        </w:rPr>
+        <w:t xml:space="preserve"> Recruiting, Quant Project Lead</w:t>
       </w:r>
       <w:r>
         <w:rPr>
@@ -6018,8 +6057,8 @@
         <w:rPr>
           <w:rFonts w:ascii="Raleway" w:eastAsia="Raleway" w:hAnsi="Raleway" w:cs="Raleway"/>
           <w:color w:val="7F7F7F"/>
-          <w:sz w:val="6"/>
-          <w:szCs w:val="6"/>
+          <w:sz w:val="8"/>
+          <w:szCs w:val="8"/>
           <w:u w:color="7F7F7F"/>
         </w:rPr>
       </w:pPr>

</xml_diff>